<commit_message>
2, 4 and 5 questions was updated
</commit_message>
<xml_diff>
--- a/lab_02/report.docx
+++ b/lab_02/report.docx
@@ -22,7 +22,7 @@
       </w:pPr>
       <w:r>
         <w:drawing>
-          <wp:inline xmlns:wp14="http://schemas.microsoft.com/office/word/2010/wordprocessingDrawing" wp14:editId="6BED02D9" wp14:anchorId="5F812D4D">
+          <wp:inline xmlns:wp14="http://schemas.microsoft.com/office/word/2010/wordprocessingDrawing" wp14:editId="13F40EE4" wp14:anchorId="5F812D4D">
             <wp:extent cx="733425" cy="828675"/>
             <wp:effectExtent l="0" t="0" r="0" b="0"/>
             <wp:docPr id="937362702" name="" title=""/>
@@ -37,7 +37,7 @@
                     <pic:cNvPicPr/>
                   </pic:nvPicPr>
                   <pic:blipFill>
-                    <a:blip r:embed="R7497a2931a924544">
+                    <a:blip r:embed="R065a1d7ba24e4d1e">
                       <a:extLst xmlns:a="http://schemas.openxmlformats.org/drawingml/2006/main">
                         <a:ext xmlns:a="http://schemas.openxmlformats.org/drawingml/2006/main" uri="{28A0092B-C50C-407E-A947-70E740481C1C}">
                           <a14:useLocalDpi xmlns:a14="http://schemas.microsoft.com/office/drawing/2010/main" val="0"/>
@@ -1529,8 +1529,8 @@
       </w:pPr>
       <w:r>
         <w:drawing>
-          <wp:inline wp14:editId="235C6AFF" wp14:anchorId="4FDFDDA5">
-            <wp:extent cx="6370544" cy="3609975"/>
+          <wp:inline wp14:editId="278D9EC4" wp14:anchorId="4FDFDDA5">
+            <wp:extent cx="6370542" cy="3609975"/>
             <wp:effectExtent l="0" t="0" r="0" b="0"/>
             <wp:docPr id="913518504" name="" title=""/>
             <wp:cNvGraphicFramePr>
@@ -1544,10 +1544,10 @@
                     <pic:cNvPicPr/>
                   </pic:nvPicPr>
                   <pic:blipFill>
-                    <a:blip r:embed="R121e90f4b3c1457c">
-                      <a:extLst>
+                    <a:blip r:embed="Reed323c47ed34a2a">
+                      <a:extLst xmlns:a="http://schemas.openxmlformats.org/drawingml/2006/main">
                         <a:ext xmlns:a="http://schemas.openxmlformats.org/drawingml/2006/main" uri="{28A0092B-C50C-407E-A947-70E740481C1C}">
-                          <a14:useLocalDpi val="0"/>
+                          <a14:useLocalDpi xmlns:a14="http://schemas.microsoft.com/office/drawing/2010/main" val="0"/>
                         </a:ext>
                       </a:extLst>
                     </a:blip>
@@ -1556,9 +1556,9 @@
                     </a:stretch>
                   </pic:blipFill>
                   <pic:spPr>
-                    <a:xfrm>
+                    <a:xfrm rot="0" flipH="0" flipV="0">
                       <a:off x="0" y="0"/>
-                      <a:ext cx="6370544" cy="3609975"/>
+                      <a:ext cx="6370542" cy="3609975"/>
                     </a:xfrm>
                     <a:prstGeom prst="rect">
                       <a:avLst/>
@@ -1572,8 +1572,8 @@
       </w:r>
       <w:r>
         <w:drawing>
-          <wp:inline wp14:editId="0058B110" wp14:anchorId="31673999">
-            <wp:extent cx="6381750" cy="3137694"/>
+          <wp:inline wp14:editId="2B5174BB" wp14:anchorId="31673999">
+            <wp:extent cx="6381748" cy="3137694"/>
             <wp:effectExtent l="0" t="0" r="0" b="0"/>
             <wp:docPr id="215046510" name="" title=""/>
             <wp:cNvGraphicFramePr>
@@ -1587,10 +1587,10 @@
                     <pic:cNvPicPr/>
                   </pic:nvPicPr>
                   <pic:blipFill>
-                    <a:blip r:embed="Rad1c315b99854409">
-                      <a:extLst>
+                    <a:blip r:embed="R9edcee82f4a3480d">
+                      <a:extLst xmlns:a="http://schemas.openxmlformats.org/drawingml/2006/main">
                         <a:ext xmlns:a="http://schemas.openxmlformats.org/drawingml/2006/main" uri="{28A0092B-C50C-407E-A947-70E740481C1C}">
-                          <a14:useLocalDpi val="0"/>
+                          <a14:useLocalDpi xmlns:a14="http://schemas.microsoft.com/office/drawing/2010/main" val="0"/>
                         </a:ext>
                       </a:extLst>
                     </a:blip>
@@ -1599,9 +1599,9 @@
                     </a:stretch>
                   </pic:blipFill>
                   <pic:spPr>
-                    <a:xfrm>
+                    <a:xfrm rot="0" flipH="0" flipV="0">
                       <a:off x="0" y="0"/>
-                      <a:ext cx="6381750" cy="3137694"/>
+                      <a:ext cx="6381748" cy="3137694"/>
                     </a:xfrm>
                     <a:prstGeom prst="rect">
                       <a:avLst/>
@@ -1615,8 +1615,8 @@
       </w:r>
       <w:r>
         <w:drawing>
-          <wp:inline wp14:editId="4FA649E1" wp14:anchorId="3E8A0DCC">
-            <wp:extent cx="6365462" cy="8729776"/>
+          <wp:inline wp14:editId="0A625AB0" wp14:anchorId="3E8A0DCC">
+            <wp:extent cx="6365463" cy="8729777"/>
             <wp:effectExtent l="0" t="0" r="0" b="0"/>
             <wp:docPr id="572302356" name="" title=""/>
             <wp:cNvGraphicFramePr>
@@ -1630,10 +1630,10 @@
                     <pic:cNvPicPr/>
                   </pic:nvPicPr>
                   <pic:blipFill>
-                    <a:blip r:embed="Rab34f42ad0c244fe">
-                      <a:extLst>
+                    <a:blip r:embed="Rf805d7f33095491f">
+                      <a:extLst xmlns:a="http://schemas.openxmlformats.org/drawingml/2006/main">
                         <a:ext xmlns:a="http://schemas.openxmlformats.org/drawingml/2006/main" uri="{28A0092B-C50C-407E-A947-70E740481C1C}">
-                          <a14:useLocalDpi val="0"/>
+                          <a14:useLocalDpi xmlns:a14="http://schemas.microsoft.com/office/drawing/2010/main" val="0"/>
                         </a:ext>
                       </a:extLst>
                     </a:blip>
@@ -1642,9 +1642,9 @@
                     </a:stretch>
                   </pic:blipFill>
                   <pic:spPr>
-                    <a:xfrm>
+                    <a:xfrm rot="0" flipH="0" flipV="0">
                       <a:off x="0" y="0"/>
-                      <a:ext cx="6365462" cy="8729776"/>
+                      <a:ext cx="6365463" cy="8729777"/>
                     </a:xfrm>
                     <a:prstGeom prst="rect">
                       <a:avLst/>
@@ -1687,8 +1687,8 @@
       </w:pPr>
       <w:r>
         <w:drawing>
-          <wp:inline wp14:editId="5364AD03" wp14:anchorId="4D166113">
-            <wp:extent cx="6362700" cy="4785280"/>
+          <wp:inline wp14:editId="25BA1257" wp14:anchorId="4D166113">
+            <wp:extent cx="6362702" cy="4785279"/>
             <wp:effectExtent l="0" t="0" r="0" b="0"/>
             <wp:docPr id="1542673947" name="" title=""/>
             <wp:cNvGraphicFramePr>
@@ -1702,10 +1702,10 @@
                     <pic:cNvPicPr/>
                   </pic:nvPicPr>
                   <pic:blipFill>
-                    <a:blip r:embed="R9305133b99b7401d">
-                      <a:extLst>
+                    <a:blip r:embed="R32813d50931b4723">
+                      <a:extLst xmlns:a="http://schemas.openxmlformats.org/drawingml/2006/main">
                         <a:ext xmlns:a="http://schemas.openxmlformats.org/drawingml/2006/main" uri="{28A0092B-C50C-407E-A947-70E740481C1C}">
-                          <a14:useLocalDpi val="0"/>
+                          <a14:useLocalDpi xmlns:a14="http://schemas.microsoft.com/office/drawing/2010/main" val="0"/>
                         </a:ext>
                       </a:extLst>
                     </a:blip>
@@ -1714,9 +1714,9 @@
                     </a:stretch>
                   </pic:blipFill>
                   <pic:spPr>
-                    <a:xfrm>
+                    <a:xfrm rot="0" flipH="0" flipV="0">
                       <a:off x="0" y="0"/>
-                      <a:ext cx="6362700" cy="4785280"/>
+                      <a:ext cx="6362702" cy="4785279"/>
                     </a:xfrm>
                     <a:prstGeom prst="rect">
                       <a:avLst/>
@@ -1932,7 +1932,7 @@
       </w:r>
       <w:r>
         <w:drawing>
-          <wp:inline wp14:editId="1D90DFFB" wp14:anchorId="7405705F">
+          <wp:inline wp14:editId="49D4B519" wp14:anchorId="7405705F">
             <wp:extent cx="4572000" cy="1876425"/>
             <wp:effectExtent l="0" t="0" r="0" b="0"/>
             <wp:docPr id="436186555" name="" title=""/>
@@ -1947,10 +1947,10 @@
                     <pic:cNvPicPr/>
                   </pic:nvPicPr>
                   <pic:blipFill>
-                    <a:blip r:embed="R83b1daa63d1a4372">
-                      <a:extLst>
+                    <a:blip r:embed="Rb9d7e7a1a69e4fbb">
+                      <a:extLst xmlns:a="http://schemas.openxmlformats.org/drawingml/2006/main">
                         <a:ext xmlns:a="http://schemas.openxmlformats.org/drawingml/2006/main" uri="{28A0092B-C50C-407E-A947-70E740481C1C}">
-                          <a14:useLocalDpi val="0"/>
+                          <a14:useLocalDpi xmlns:a14="http://schemas.microsoft.com/office/drawing/2010/main" val="0"/>
                         </a:ext>
                       </a:extLst>
                     </a:blip>
@@ -1959,7 +1959,7 @@
                     </a:stretch>
                   </pic:blipFill>
                   <pic:spPr>
-                    <a:xfrm>
+                    <a:xfrm rot="0" flipH="0" flipV="0">
                       <a:off x="0" y="0"/>
                       <a:ext cx="4572000" cy="1876425"/>
                     </a:xfrm>
@@ -3231,7 +3231,7 @@
           <w:szCs w:val="28"/>
           <w:lang w:val="ru-RU"/>
         </w:rPr>
-        <w:t xml:space="preserve"> = 1, f(x, y) ~= 5.</w:t>
+        <w:t xml:space="preserve"> = 1, f(x, y) ~= 5 (погрешность 0.5).</w:t>
       </w:r>
     </w:p>
     <w:p>
@@ -3297,7 +3297,7 @@
           <w:szCs w:val="28"/>
           <w:lang w:val="ru-RU"/>
         </w:rPr>
-        <w:t>Четыре узла: 3 степень.</w:t>
+        <w:t>Четыре узла: минимальная - 0 (максимальная - 3 степень).</w:t>
       </w:r>
     </w:p>
     <w:p>
@@ -3330,7 +3330,7 @@
           <w:szCs w:val="28"/>
           <w:lang w:val="ru-RU"/>
         </w:rPr>
-        <w:t>Шесть узлов: 5 степень.</w:t>
+        <w:t>Шесть узлов: минимальная - 0 (максимальная - 5 степень).</w:t>
       </w:r>
     </w:p>
     <w:p>
@@ -3856,6 +3856,162 @@
     </w:p>
     <w:p>
       <w:pPr>
+        <w:jc w:val="left"/>
+      </w:pPr>
+      <w:r>
+        <w:rPr>
+          <w:rFonts w:ascii="Times New Roman" w:hAnsi="Times New Roman" w:eastAsia="Times New Roman" w:cs="Times New Roman"/>
+          <w:b w:val="0"/>
+          <w:bCs w:val="0"/>
+          <w:i w:val="0"/>
+          <w:iCs w:val="0"/>
+          <w:noProof w:val="0"/>
+          <w:color w:val="000000" w:themeColor="text1" w:themeTint="FF" w:themeShade="FF"/>
+          <w:sz w:val="28"/>
+          <w:szCs w:val="28"/>
+          <w:lang w:val="ru-RU"/>
+        </w:rPr>
+        <w:t>1. Задаются три аргумента и степени соответствующих полиномов.</w:t>
+      </w:r>
+    </w:p>
+    <w:p>
+      <w:pPr>
+        <w:jc w:val="left"/>
+      </w:pPr>
+      <w:r>
+        <w:rPr>
+          <w:rFonts w:ascii="Times New Roman" w:hAnsi="Times New Roman" w:eastAsia="Times New Roman" w:cs="Times New Roman"/>
+          <w:b w:val="0"/>
+          <w:bCs w:val="0"/>
+          <w:i w:val="0"/>
+          <w:iCs w:val="0"/>
+          <w:noProof w:val="0"/>
+          <w:color w:val="000000" w:themeColor="text1" w:themeTint="FF" w:themeShade="FF"/>
+          <w:sz w:val="28"/>
+          <w:szCs w:val="28"/>
+          <w:lang w:val="ru-RU"/>
+        </w:rPr>
+        <w:t xml:space="preserve">2. Пусть имеем функцию </w:t>
+      </w:r>
+      <w:proofErr w:type="gramStart"/>
+      <w:r>
+        <w:rPr>
+          <w:rFonts w:ascii="Times New Roman" w:hAnsi="Times New Roman" w:eastAsia="Times New Roman" w:cs="Times New Roman"/>
+          <w:b w:val="0"/>
+          <w:bCs w:val="0"/>
+          <w:i w:val="0"/>
+          <w:iCs w:val="0"/>
+          <w:noProof w:val="0"/>
+          <w:color w:val="000000" w:themeColor="text1" w:themeTint="FF" w:themeShade="FF"/>
+          <w:sz w:val="28"/>
+          <w:szCs w:val="28"/>
+          <w:lang w:val="ru-RU"/>
+        </w:rPr>
+        <w:t>F(</w:t>
+      </w:r>
+      <w:proofErr w:type="gramEnd"/>
+      <w:r>
+        <w:rPr>
+          <w:rFonts w:ascii="Times New Roman" w:hAnsi="Times New Roman" w:eastAsia="Times New Roman" w:cs="Times New Roman"/>
+          <w:b w:val="0"/>
+          <w:bCs w:val="0"/>
+          <w:i w:val="0"/>
+          <w:iCs w:val="0"/>
+          <w:noProof w:val="0"/>
+          <w:color w:val="000000" w:themeColor="text1" w:themeTint="FF" w:themeShade="FF"/>
+          <w:sz w:val="28"/>
+          <w:szCs w:val="28"/>
+          <w:lang w:val="ru-RU"/>
+        </w:rPr>
+        <w:t xml:space="preserve">x, y, z). Делаем двумерную интерполяцию для переменных (x, y) </w:t>
+      </w:r>
+      <w:proofErr w:type="spellStart"/>
+      <w:r>
+        <w:rPr>
+          <w:rFonts w:ascii="Times New Roman" w:hAnsi="Times New Roman" w:eastAsia="Times New Roman" w:cs="Times New Roman"/>
+          <w:b w:val="0"/>
+          <w:bCs w:val="0"/>
+          <w:i w:val="0"/>
+          <w:iCs w:val="0"/>
+          <w:noProof w:val="0"/>
+          <w:color w:val="000000" w:themeColor="text1" w:themeTint="FF" w:themeShade="FF"/>
+          <w:sz w:val="28"/>
+          <w:szCs w:val="28"/>
+          <w:lang w:val="ru-RU"/>
+        </w:rPr>
+        <w:t>n_z</w:t>
+      </w:r>
+      <w:proofErr w:type="spellEnd"/>
+      <w:r>
+        <w:rPr>
+          <w:rFonts w:ascii="Times New Roman" w:hAnsi="Times New Roman" w:eastAsia="Times New Roman" w:cs="Times New Roman"/>
+          <w:b w:val="0"/>
+          <w:bCs w:val="0"/>
+          <w:i w:val="0"/>
+          <w:iCs w:val="0"/>
+          <w:noProof w:val="0"/>
+          <w:color w:val="000000" w:themeColor="text1" w:themeTint="FF" w:themeShade="FF"/>
+          <w:sz w:val="28"/>
+          <w:szCs w:val="28"/>
+          <w:lang w:val="ru-RU"/>
+        </w:rPr>
+        <w:t xml:space="preserve"> раз. Записываем полученные значения </w:t>
+      </w:r>
+      <w:proofErr w:type="spellStart"/>
+      <w:r>
+        <w:rPr>
+          <w:rFonts w:ascii="Times New Roman" w:hAnsi="Times New Roman" w:eastAsia="Times New Roman" w:cs="Times New Roman"/>
+          <w:b w:val="0"/>
+          <w:bCs w:val="0"/>
+          <w:i w:val="0"/>
+          <w:iCs w:val="0"/>
+          <w:noProof w:val="0"/>
+          <w:color w:val="000000" w:themeColor="text1" w:themeTint="FF" w:themeShade="FF"/>
+          <w:sz w:val="28"/>
+          <w:szCs w:val="28"/>
+          <w:lang w:val="ru-RU"/>
+        </w:rPr>
+        <w:t>F_i</w:t>
+      </w:r>
+      <w:proofErr w:type="spellEnd"/>
+      <w:r>
+        <w:rPr>
+          <w:rFonts w:ascii="Times New Roman" w:hAnsi="Times New Roman" w:eastAsia="Times New Roman" w:cs="Times New Roman"/>
+          <w:b w:val="0"/>
+          <w:bCs w:val="0"/>
+          <w:i w:val="0"/>
+          <w:iCs w:val="0"/>
+          <w:noProof w:val="0"/>
+          <w:color w:val="000000" w:themeColor="text1" w:themeTint="FF" w:themeShade="FF"/>
+          <w:sz w:val="28"/>
+          <w:szCs w:val="28"/>
+          <w:lang w:val="ru-RU"/>
+        </w:rPr>
+        <w:t xml:space="preserve"> в массив, i = 0...n_z.</w:t>
+      </w:r>
+    </w:p>
+    <w:p>
+      <w:pPr>
+        <w:jc w:val="left"/>
+      </w:pPr>
+      <w:r>
+        <w:rPr>
+          <w:rFonts w:ascii="Times New Roman" w:hAnsi="Times New Roman" w:eastAsia="Times New Roman" w:cs="Times New Roman"/>
+          <w:b w:val="0"/>
+          <w:bCs w:val="0"/>
+          <w:i w:val="0"/>
+          <w:iCs w:val="0"/>
+          <w:noProof w:val="0"/>
+          <w:color w:val="000000" w:themeColor="text1" w:themeTint="FF" w:themeShade="FF"/>
+          <w:sz w:val="28"/>
+          <w:szCs w:val="28"/>
+          <w:lang w:val="ru-RU"/>
+        </w:rPr>
+        <w:t>3. Проводим еще одну двумерную интерполяцию для получившегося массива по оставшемуся третьему аргументу. Находим искомое значение.</w:t>
+      </w:r>
+    </w:p>
+    <w:p>
+      <w:pPr>
         <w:pStyle w:val="Normal"/>
         <w:spacing w:before="90" w:after="160" w:line="240" w:lineRule="auto"/>
         <w:ind w:right="0"/>
@@ -3885,6 +4041,67 @@
           <w:lang w:val="ru-RU"/>
         </w:rPr>
         <w:t xml:space="preserve">5. Можно ли при последовательной интерполяции по разным направлениям использовать полиномы несовпадающих степеней или даже разные методы одномерной интерполяции, например, полином Ньютона и сплайн? </w:t>
+      </w:r>
+    </w:p>
+    <w:p>
+      <w:pPr>
+        <w:pStyle w:val="Normal"/>
+        <w:spacing w:before="90" w:after="160" w:line="240" w:lineRule="auto"/>
+        <w:ind w:right="0"/>
+        <w:jc w:val="left"/>
+        <w:rPr>
+          <w:rFonts w:ascii="Times New Roman" w:hAnsi="Times New Roman" w:eastAsia="Times New Roman" w:cs="Times New Roman"/>
+          <w:b w:val="1"/>
+          <w:bCs w:val="1"/>
+          <w:i w:val="1"/>
+          <w:iCs w:val="1"/>
+          <w:noProof w:val="0"/>
+          <w:sz w:val="28"/>
+          <w:szCs w:val="28"/>
+          <w:lang w:val="ru-RU"/>
+        </w:rPr>
+      </w:pPr>
+      <w:r>
+        <w:rPr>
+          <w:rFonts w:ascii="Times New Roman" w:hAnsi="Times New Roman" w:eastAsia="Times New Roman" w:cs="Times New Roman"/>
+          <w:b w:val="0"/>
+          <w:bCs w:val="0"/>
+          <w:i w:val="0"/>
+          <w:iCs w:val="0"/>
+          <w:noProof w:val="0"/>
+          <w:sz w:val="28"/>
+          <w:szCs w:val="28"/>
+          <w:lang w:val="ru-RU"/>
+        </w:rPr>
+        <w:t xml:space="preserve">Можно. Не имеет значения, в каком порядке выбирать направление для интерполирования с несовпадающими степенями, также можно использовать разные методы одномерной интерполяции - </w:t>
+      </w:r>
+      <w:r>
+        <w:rPr>
+          <w:rFonts w:ascii="Times New Roman" w:hAnsi="Times New Roman" w:eastAsia="Times New Roman" w:cs="Times New Roman"/>
+          <w:b w:val="0"/>
+          <w:bCs w:val="0"/>
+          <w:i w:val="0"/>
+          <w:iCs w:val="0"/>
+          <w:noProof w:val="0"/>
+          <w:sz w:val="28"/>
+          <w:szCs w:val="28"/>
+          <w:lang w:val="ru-RU"/>
+        </w:rPr>
+        <w:t>результат</w:t>
+      </w:r>
+      <w:r>
+        <w:rPr>
+          <w:rFonts w:ascii="Times New Roman" w:hAnsi="Times New Roman" w:eastAsia="Times New Roman" w:cs="Times New Roman"/>
+          <w:b w:val="0"/>
+          <w:bCs w:val="0"/>
+          <w:i w:val="0"/>
+          <w:iCs w:val="0"/>
+          <w:noProof w:val="0"/>
+          <w:sz w:val="28"/>
+          <w:szCs w:val="28"/>
+          <w:lang w:val="ru-RU"/>
+        </w:rPr>
+        <w:t xml:space="preserve"> не изменится.</w:t>
       </w:r>
     </w:p>
     <w:p>

</xml_diff>